<commit_message>
chg: Update to instructions
</commit_message>
<xml_diff>
--- a/UNDER DEVELOPMENT/OPAR JFACC INSTRUCTIONS.docx
+++ b/UNDER DEVELOPMENT/OPAR JFACC INSTRUCTIONS.docx
@@ -2,12 +2,6 @@
 <file path=word/document.xml><?xml version="1.0" encoding="utf-8"?>
 <w:document xmlns:ve="http://schemas.openxmlformats.org/markup-compatibility/2006" xmlns:o="urn:schemas-microsoft-com:office:office" xmlns:r="http://schemas.openxmlformats.org/officeDocument/2006/relationships" xmlns:m="http://schemas.openxmlformats.org/officeDocument/2006/math" xmlns:v="urn:schemas-microsoft-com:vml" xmlns:wp="http://schemas.openxmlformats.org/drawingml/2006/wordprocessingDrawing" xmlns:w10="urn:schemas-microsoft-com:office:word" xmlns:w="http://schemas.openxmlformats.org/wordprocessingml/2006/main" xmlns:wne="http://schemas.microsoft.com/office/word/2006/wordml">
   <w:body>
-    <w:p>
-      <w:pPr>
-        <w:pStyle w:val="Tittel"/>
-        <w:jc w:val="center"/>
-      </w:pPr>
-    </w:p>
     <w:p>
       <w:pPr>
         <w:pStyle w:val="Tittel"/>
@@ -37,7 +31,7 @@
         </w:rPr>
         <w:drawing>
           <wp:inline distT="0" distB="0" distL="0" distR="0">
-            <wp:extent cx="2501450" cy="2552700"/>
+            <wp:extent cx="1682301" cy="1716767"/>
             <wp:effectExtent l="0" t="0" r="0" b="0"/>
             <wp:docPr id="4" name="Bilde 1" descr="C:\Users\Frode\Downloads\OPAR JFACC logo.png"/>
             <wp:cNvGraphicFramePr>
@@ -53,7 +47,7 @@
                     </pic:cNvPicPr>
                   </pic:nvPicPr>
                   <pic:blipFill>
-                    <a:blip r:embed="rId8"/>
+                    <a:blip r:embed="rId8" cstate="print"/>
                     <a:srcRect/>
                     <a:stretch>
                       <a:fillRect/>
@@ -62,7 +56,7 @@
                   <pic:spPr bwMode="auto">
                     <a:xfrm>
                       <a:off x="0" y="0"/>
-                      <a:ext cx="2503239" cy="2554525"/>
+                      <a:ext cx="1683504" cy="1717994"/>
                     </a:xfrm>
                     <a:prstGeom prst="rect">
                       <a:avLst/>
@@ -114,20 +108,52 @@
     <w:p>
       <w:pPr>
         <w:pStyle w:val="Ingenmellomrom"/>
-      </w:pPr>
-      <w:r>
-        <w:t>Aim of this document  is to</w:t>
-      </w:r>
-      <w:r>
+        <w:rPr>
+          <w:lang w:val="en-US"/>
+        </w:rPr>
+      </w:pPr>
+      <w:r>
+        <w:rPr>
+          <w:lang w:val="en-US"/>
+        </w:rPr>
+        <w:t xml:space="preserve">Aim of this </w:t>
+      </w:r>
+      <w:proofErr w:type="gramStart"/>
+      <w:r>
+        <w:rPr>
+          <w:lang w:val="en-US"/>
+        </w:rPr>
+        <w:t>document  is</w:t>
+      </w:r>
+      <w:proofErr w:type="gramEnd"/>
+      <w:r>
+        <w:rPr>
+          <w:lang w:val="en-US"/>
+        </w:rPr>
+        <w:t xml:space="preserve"> to</w:t>
+      </w:r>
+      <w:r>
+        <w:rPr>
+          <w:lang w:val="en-US"/>
+        </w:rPr>
         <w:t xml:space="preserve"> give a understanding of the JFACC</w:t>
       </w:r>
       <w:r>
+        <w:rPr>
+          <w:lang w:val="en-US"/>
+        </w:rPr>
         <w:t xml:space="preserve"> role, responsibility, tasks, inputs and output</w:t>
       </w:r>
       <w:r>
+        <w:rPr>
+          <w:lang w:val="en-US"/>
+        </w:rPr>
         <w:t xml:space="preserve"> to aid volunteers filling a JFACC</w:t>
       </w:r>
       <w:r>
+        <w:rPr>
+          <w:lang w:val="en-US"/>
+        </w:rPr>
         <w:t xml:space="preserve"> role under 132nd campaigns.</w:t>
       </w:r>
     </w:p>
@@ -143,8 +169,22 @@
       </w:r>
     </w:p>
     <w:p>
-      <w:r>
-        <w:t>JFACC is the commander of the Joint Air Forces in the operations</w:t>
+      <w:pPr>
+        <w:rPr>
+          <w:lang w:val="en-US"/>
+        </w:rPr>
+      </w:pPr>
+      <w:r>
+        <w:rPr>
+          <w:lang w:val="en-US"/>
+        </w:rPr>
+        <w:t>JFACC is the commander of the Jo</w:t>
+      </w:r>
+      <w:r>
+        <w:rPr>
+          <w:lang w:val="en-US"/>
+        </w:rPr>
+        <w:t>int Air Forces in the operation.</w:t>
       </w:r>
     </w:p>
     <w:p>
@@ -166,8 +206,14 @@
           <w:ilvl w:val="0"/>
           <w:numId w:val="15"/>
         </w:numPr>
-      </w:pPr>
-      <w:r>
+        <w:rPr>
+          <w:lang w:val="en-US"/>
+        </w:rPr>
+      </w:pPr>
+      <w:r>
+        <w:rPr>
+          <w:lang w:val="en-US"/>
+        </w:rPr>
         <w:t>Allocate sorties (by percent) to the following:</w:t>
       </w:r>
     </w:p>
@@ -238,8 +284,14 @@
           <w:ilvl w:val="0"/>
           <w:numId w:val="15"/>
         </w:numPr>
-      </w:pPr>
-      <w:r>
+        <w:rPr>
+          <w:lang w:val="en-US"/>
+        </w:rPr>
+      </w:pPr>
+      <w:r>
+        <w:rPr>
+          <w:lang w:val="en-US"/>
+        </w:rPr>
         <w:t>Assign priorities to regions/sectors for the coming ATO period</w:t>
       </w:r>
     </w:p>
@@ -250,9 +302,29 @@
           <w:ilvl w:val="0"/>
           <w:numId w:val="15"/>
         </w:numPr>
-      </w:pPr>
-      <w:r>
-        <w:t>In collabaration with VIS, publish JPTL for the coming ATO period (targets that are to be attacked</w:t>
+        <w:rPr>
+          <w:lang w:val="en-US"/>
+        </w:rPr>
+      </w:pPr>
+      <w:r>
+        <w:rPr>
+          <w:lang w:val="en-US"/>
+        </w:rPr>
+        <w:t xml:space="preserve">In </w:t>
+      </w:r>
+      <w:proofErr w:type="spellStart"/>
+      <w:r>
+        <w:rPr>
+          <w:lang w:val="en-US"/>
+        </w:rPr>
+        <w:t>collabaration</w:t>
+      </w:r>
+      <w:proofErr w:type="spellEnd"/>
+      <w:r>
+        <w:rPr>
+          <w:lang w:val="en-US"/>
+        </w:rPr>
+        <w:t xml:space="preserve"> with VIS, publish JPTL for the coming ATO period (targets that are to be attacked</w:t>
       </w:r>
     </w:p>
     <w:p>
@@ -262,8 +334,14 @@
           <w:ilvl w:val="0"/>
           <w:numId w:val="15"/>
         </w:numPr>
-      </w:pPr>
-      <w:r>
+        <w:rPr>
+          <w:lang w:val="en-US"/>
+        </w:rPr>
+      </w:pPr>
+      <w:r>
+        <w:rPr>
+          <w:lang w:val="en-US"/>
+        </w:rPr>
         <w:t>Responsible for the AI campaign to defeat the enemy</w:t>
       </w:r>
     </w:p>
@@ -274,20 +352,66 @@
           <w:ilvl w:val="0"/>
           <w:numId w:val="15"/>
         </w:numPr>
-      </w:pPr>
-      <w:r>
+        <w:rPr>
+          <w:lang w:val="en-US"/>
+        </w:rPr>
+      </w:pPr>
+      <w:r>
+        <w:rPr>
+          <w:lang w:val="en-US"/>
+        </w:rPr>
         <w:t>Give additional guidance and priorities as needed</w:t>
       </w:r>
     </w:p>
     <w:p>
       <w:pPr>
         <w:pStyle w:val="Ingenmellomrom"/>
-      </w:pPr>
+        <w:numPr>
+          <w:ilvl w:val="0"/>
+          <w:numId w:val="15"/>
+        </w:numPr>
+        <w:rPr>
+          <w:lang w:val="en-US"/>
+        </w:rPr>
+      </w:pPr>
+      <w:r>
+        <w:rPr>
+          <w:lang w:val="en-US"/>
+        </w:rPr>
+        <w:t>Provide guidance for risk level for AWACS and tankers (operating further back or forward)</w:t>
+      </w:r>
     </w:p>
     <w:p>
       <w:pPr>
         <w:pStyle w:val="Ingenmellomrom"/>
-      </w:pPr>
+        <w:numPr>
+          <w:ilvl w:val="0"/>
+          <w:numId w:val="15"/>
+        </w:numPr>
+        <w:rPr>
+          <w:lang w:val="en-US"/>
+        </w:rPr>
+      </w:pPr>
+      <w:r>
+        <w:rPr>
+          <w:lang w:val="en-US"/>
+        </w:rPr>
+        <w:t xml:space="preserve">Can give directions for placement of Patriot Air </w:t>
+      </w:r>
+      <w:proofErr w:type="spellStart"/>
+      <w:r>
+        <w:rPr>
+          <w:lang w:val="en-US"/>
+        </w:rPr>
+        <w:t>Defence</w:t>
+      </w:r>
+      <w:proofErr w:type="spellEnd"/>
+      <w:r>
+        <w:rPr>
+          <w:lang w:val="en-US"/>
+        </w:rPr>
+        <w:t xml:space="preserve"> battalions</w:t>
+      </w:r>
     </w:p>
     <w:p>
       <w:pPr>
@@ -308,6 +432,25 @@
       <w:r>
         <w:t>VIS INTSUM</w:t>
       </w:r>
+      <w:r>
+        <w:t xml:space="preserve"> (</w:t>
+      </w:r>
+      <w:proofErr w:type="spellStart"/>
+      <w:r>
+        <w:t>Intelligence</w:t>
+      </w:r>
+      <w:proofErr w:type="spellEnd"/>
+      <w:r>
+        <w:t xml:space="preserve"> </w:t>
+      </w:r>
+      <w:proofErr w:type="spellStart"/>
+      <w:r>
+        <w:t>summary</w:t>
+      </w:r>
+      <w:proofErr w:type="spellEnd"/>
+      <w:r>
+        <w:t>)</w:t>
+      </w:r>
     </w:p>
     <w:p>
       <w:pPr>
@@ -316,15 +459,33 @@
           <w:ilvl w:val="0"/>
           <w:numId w:val="14"/>
         </w:numPr>
-      </w:pPr>
-      <w:r>
+        <w:rPr>
+          <w:lang w:val="en-US"/>
+        </w:rPr>
+      </w:pPr>
+      <w:r>
+        <w:rPr>
+          <w:lang w:val="en-US"/>
+        </w:rPr>
         <w:t>VIS I</w:t>
       </w:r>
       <w:r>
+        <w:rPr>
+          <w:lang w:val="en-US"/>
+        </w:rPr>
         <w:t>NTREP</w:t>
       </w:r>
       <w:r>
+        <w:rPr>
+          <w:lang w:val="en-US"/>
+        </w:rPr>
         <w:t xml:space="preserve"> + other INTREPs</w:t>
+      </w:r>
+      <w:r>
+        <w:rPr>
+          <w:lang w:val="en-US"/>
+        </w:rPr>
+        <w:t xml:space="preserve"> (Intelligence reports)</w:t>
       </w:r>
     </w:p>
     <w:p>
@@ -358,12 +519,17 @@
           <w:ilvl w:val="0"/>
           <w:numId w:val="14"/>
         </w:numPr>
-      </w:pPr>
-      <w:r>
+        <w:rPr>
+          <w:lang w:val="en-US"/>
+        </w:rPr>
+      </w:pPr>
+      <w:r>
+        <w:rPr>
+          <w:lang w:val="en-US"/>
+        </w:rPr>
         <w:t>Air Operations Plan (campaign plan)  (Can also be adjusted by JFACC)</w:t>
       </w:r>
     </w:p>
-    <w:p/>
     <w:p>
       <w:pPr>
         <w:pStyle w:val="Overskrift1"/>
@@ -379,9 +545,55 @@
           <w:ilvl w:val="0"/>
           <w:numId w:val="5"/>
         </w:numPr>
-      </w:pPr>
-      <w:r>
-        <w:t>Air Operations Directive (including where Patriot Air Defence batt should be)</w:t>
+        <w:rPr>
+          <w:lang w:val="en-US"/>
+        </w:rPr>
+      </w:pPr>
+      <w:r>
+        <w:rPr>
+          <w:lang w:val="en-US"/>
+        </w:rPr>
+        <w:t xml:space="preserve">Air Operations Directive (including where Patriot Air </w:t>
+      </w:r>
+      <w:proofErr w:type="spellStart"/>
+      <w:r>
+        <w:rPr>
+          <w:lang w:val="en-US"/>
+        </w:rPr>
+        <w:t>Defence</w:t>
+      </w:r>
+      <w:proofErr w:type="spellEnd"/>
+      <w:r>
+        <w:rPr>
+          <w:lang w:val="en-US"/>
+        </w:rPr>
+        <w:t xml:space="preserve"> </w:t>
+      </w:r>
+      <w:proofErr w:type="spellStart"/>
+      <w:r>
+        <w:rPr>
+          <w:lang w:val="en-US"/>
+        </w:rPr>
+        <w:t>batt</w:t>
+      </w:r>
+      <w:proofErr w:type="spellEnd"/>
+      <w:r>
+        <w:rPr>
+          <w:lang w:val="en-US"/>
+        </w:rPr>
+        <w:t xml:space="preserve"> should be</w:t>
+      </w:r>
+      <w:r>
+        <w:rPr>
+          <w:lang w:val="en-US"/>
+        </w:rPr>
+        <w:t xml:space="preserve"> located</w:t>
+      </w:r>
+      <w:r>
+        <w:rPr>
+          <w:lang w:val="en-US"/>
+        </w:rPr>
+        <w:t>)</w:t>
       </w:r>
     </w:p>
     <w:p>
@@ -393,7 +605,15 @@
         </w:numPr>
       </w:pPr>
       <w:r>
-        <w:t>JPTL (attachement to AOD)</w:t>
+        <w:t>JPTL (</w:t>
+      </w:r>
+      <w:proofErr w:type="spellStart"/>
+      <w:r>
+        <w:t>attachement</w:t>
+      </w:r>
+      <w:proofErr w:type="spellEnd"/>
+      <w:r>
+        <w:t xml:space="preserve"> to AOD)</w:t>
       </w:r>
     </w:p>
     <w:p>
@@ -403,9 +623,29 @@
           <w:ilvl w:val="0"/>
           <w:numId w:val="5"/>
         </w:numPr>
-      </w:pPr>
-      <w:r>
-        <w:t>TST matrix (attachement to AOD)</w:t>
+        <w:rPr>
+          <w:lang w:val="en-US"/>
+        </w:rPr>
+      </w:pPr>
+      <w:r>
+        <w:rPr>
+          <w:lang w:val="en-US"/>
+        </w:rPr>
+        <w:t>TST matrix (</w:t>
+      </w:r>
+      <w:proofErr w:type="spellStart"/>
+      <w:r>
+        <w:rPr>
+          <w:lang w:val="en-US"/>
+        </w:rPr>
+        <w:t>attachement</w:t>
+      </w:r>
+      <w:proofErr w:type="spellEnd"/>
+      <w:r>
+        <w:rPr>
+          <w:lang w:val="en-US"/>
+        </w:rPr>
+        <w:t xml:space="preserve"> to AOD)</w:t>
       </w:r>
     </w:p>
     <w:p>
@@ -415,9 +655,21 @@
           <w:ilvl w:val="0"/>
           <w:numId w:val="5"/>
         </w:numPr>
-      </w:pPr>
-      <w:r>
-        <w:t>Daily SPINS (if there is any changes for that ATO day. Normally not needed).</w:t>
+        <w:rPr>
+          <w:lang w:val="en-US"/>
+        </w:rPr>
+      </w:pPr>
+      <w:r>
+        <w:rPr>
+          <w:lang w:val="en-US"/>
+        </w:rPr>
+        <w:t>Injects to SPINS (</w:t>
+      </w:r>
+      <w:r>
+        <w:rPr>
+          <w:lang w:val="en-US"/>
+        </w:rPr>
+        <w:t>Normally not needed).</w:t>
       </w:r>
     </w:p>
     <w:sectPr>
@@ -434,7 +686,7 @@
 
 <file path=word/endnotes.xml><?xml version="1.0" encoding="utf-8"?>
 <w:endnotes xmlns:ve="http://schemas.openxmlformats.org/markup-compatibility/2006" xmlns:o="urn:schemas-microsoft-com:office:office" xmlns:r="http://schemas.openxmlformats.org/officeDocument/2006/relationships" xmlns:m="http://schemas.openxmlformats.org/officeDocument/2006/math" xmlns:v="urn:schemas-microsoft-com:vml" xmlns:wp="http://schemas.openxmlformats.org/drawingml/2006/wordprocessingDrawing" xmlns:w10="urn:schemas-microsoft-com:office:word" xmlns:w="http://schemas.openxmlformats.org/wordprocessingml/2006/main" xmlns:wne="http://schemas.microsoft.com/office/word/2006/wordml">
-  <w:endnote w:type="separator" w:id="0">
+  <w:endnote w:type="separator" w:id="-1">
     <w:p>
       <w:pPr>
         <w:spacing w:after="0" w:line="240" w:lineRule="auto"/>
@@ -444,7 +696,7 @@
       </w:r>
     </w:p>
   </w:endnote>
-  <w:endnote w:type="continuationSeparator" w:id="1">
+  <w:endnote w:type="continuationSeparator" w:id="0">
     <w:p>
       <w:pPr>
         <w:spacing w:after="0" w:line="240" w:lineRule="auto"/>
@@ -465,6 +717,7 @@
       <w:jc w:val="center"/>
       <w:rPr>
         <w:sz w:val="16"/>
+        <w:lang w:val="en-US"/>
       </w:rPr>
     </w:pPr>
     <w:r>
@@ -472,6 +725,7 @@
         <w:b/>
         <w:bCs/>
         <w:sz w:val="16"/>
+        <w:lang w:val="en-US"/>
       </w:rPr>
       <w:t>DISCLAIMER:</w:t>
     </w:r>
@@ -482,6 +736,7 @@
       <w:jc w:val="center"/>
       <w:rPr>
         <w:sz w:val="16"/>
+        <w:lang w:val="en-US"/>
       </w:rPr>
     </w:pPr>
     <w:r>
@@ -495,6 +750,9 @@
   <w:p>
     <w:pPr>
       <w:pStyle w:val="Bunntekst"/>
+      <w:rPr>
+        <w:lang w:val="en-US"/>
+      </w:rPr>
     </w:pPr>
   </w:p>
 </w:ftr>
@@ -502,7 +760,7 @@
 
 <file path=word/footnotes.xml><?xml version="1.0" encoding="utf-8"?>
 <w:footnotes xmlns:ve="http://schemas.openxmlformats.org/markup-compatibility/2006" xmlns:o="urn:schemas-microsoft-com:office:office" xmlns:r="http://schemas.openxmlformats.org/officeDocument/2006/relationships" xmlns:m="http://schemas.openxmlformats.org/officeDocument/2006/math" xmlns:v="urn:schemas-microsoft-com:vml" xmlns:wp="http://schemas.openxmlformats.org/drawingml/2006/wordprocessingDrawing" xmlns:w10="urn:schemas-microsoft-com:office:word" xmlns:w="http://schemas.openxmlformats.org/wordprocessingml/2006/main" xmlns:wne="http://schemas.microsoft.com/office/word/2006/wordml">
-  <w:footnote w:type="separator" w:id="0">
+  <w:footnote w:type="separator" w:id="-1">
     <w:p>
       <w:pPr>
         <w:spacing w:after="0" w:line="240" w:lineRule="auto"/>
@@ -512,7 +770,7 @@
       </w:r>
     </w:p>
   </w:footnote>
-  <w:footnote w:type="continuationSeparator" w:id="1">
+  <w:footnote w:type="continuationSeparator" w:id="0">
     <w:p>
       <w:pPr>
         <w:spacing w:after="0" w:line="240" w:lineRule="auto"/>
@@ -2507,6 +2765,7 @@
   <w:style w:type="character" w:default="1" w:styleId="Standardskriftforavsnitt">
     <w:name w:val="Default Paragraph Font"/>
     <w:uiPriority w:val="1"/>
+    <w:semiHidden/>
     <w:unhideWhenUsed/>
   </w:style>
   <w:style w:type="table" w:default="1" w:styleId="Vanligtabell">
@@ -3075,7 +3334,7 @@
 </file>
 
 <file path=customXml/itemProps1.xml><?xml version="1.0" encoding="utf-8"?>
-<ds:datastoreItem xmlns:ds="http://schemas.openxmlformats.org/officeDocument/2006/customXml" ds:itemID="{200C93F9-9083-43ED-9471-DBE166135C6A}">
+<ds:datastoreItem xmlns:ds="http://schemas.openxmlformats.org/officeDocument/2006/customXml" ds:itemID="{73CBF7C4-C00D-4269-91B0-EBB7E6B9FC36}">
   <ds:schemaRefs>
     <ds:schemaRef ds:uri="http://schemas.openxmlformats.org/officeDocument/2006/bibliography"/>
   </ds:schemaRefs>

</xml_diff>

<commit_message>
chg: Added VID logos
</commit_message>
<xml_diff>
--- a/UNDER DEVELOPMENT/OPAR JFACC INSTRUCTIONS.docx
+++ b/UNDER DEVELOPMENT/OPAR JFACC INSTRUCTIONS.docx
@@ -230,19 +230,31 @@
         </w:rPr>
         <w:t xml:space="preserve">Each event will be one day of the campaign (will vary between day and night). The minimum of time between events will be 14 days. Event 1 will be day one of the campaign and event 2 will be day 2 of the campaign and so forth. Since this is a hobby and not a job, we make sure to have </w:t>
       </w:r>
-      <w:proofErr w:type="spellStart"/>
-      <w:r>
-        <w:rPr>
-          <w:lang w:val="en-US"/>
-        </w:rPr>
-        <w:t>atleast</w:t>
-      </w:r>
-      <w:proofErr w:type="spellEnd"/>
-      <w:r>
-        <w:rPr>
-          <w:lang w:val="en-US"/>
-        </w:rPr>
-        <w:t xml:space="preserve"> have 14 days between the events to give sufficient time. </w:t>
+      <w:r>
+        <w:rPr>
+          <w:lang w:val="en-US"/>
+        </w:rPr>
+        <w:t>at least</w:t>
+      </w:r>
+      <w:r>
+        <w:rPr>
+          <w:lang w:val="en-US"/>
+        </w:rPr>
+        <w:t xml:space="preserve"> </w:t>
+      </w:r>
+      <w:proofErr w:type="gramStart"/>
+      <w:r>
+        <w:rPr>
+          <w:lang w:val="en-US"/>
+        </w:rPr>
+        <w:t>have</w:t>
+      </w:r>
+      <w:proofErr w:type="gramEnd"/>
+      <w:r>
+        <w:rPr>
+          <w:lang w:val="en-US"/>
+        </w:rPr>
+        <w:t xml:space="preserve"> 14 days between the events to give sufficient time. </w:t>
       </w:r>
     </w:p>
     <w:p>
@@ -341,117 +353,105 @@
         </w:rPr>
         <w:t xml:space="preserve">As part of the campaign there will be a master target list that contains more than 100 different targets (Ranging from different targets like: SCUD battalion, Division </w:t>
       </w:r>
-      <w:proofErr w:type="spellStart"/>
-      <w:r>
-        <w:rPr>
-          <w:lang w:val="en-US"/>
-        </w:rPr>
-        <w:t>headquartes</w:t>
-      </w:r>
-      <w:proofErr w:type="spellEnd"/>
+      <w:r>
+        <w:rPr>
+          <w:lang w:val="en-US"/>
+        </w:rPr>
+        <w:t>headquarters</w:t>
+      </w:r>
       <w:r>
         <w:rPr>
           <w:lang w:val="en-US"/>
         </w:rPr>
         <w:t xml:space="preserve">, Runways, ships, bridges, factories, antennas, TV stations, persons etc). There will never be enough assets to strike all targets, so there must be a prioritization for which targets are important enough to be attacked next. JFACC will decide on this, based on inputs from VIS (Virtual Intelligence Service), and JFACC will publish a Joint Prioritized Target List (JPTL) together with the AOD. The JPTL will consist of the targets that are intended to be attacked in the next ATO period, and it is the AOCs </w:t>
       </w:r>
+      <w:r>
+        <w:rPr>
+          <w:lang w:val="en-US"/>
+        </w:rPr>
+        <w:t>responsibility to execute</w:t>
+      </w:r>
+      <w:r>
+        <w:rPr>
+          <w:lang w:val="en-US"/>
+        </w:rPr>
+        <w:t xml:space="preserve"> these targets on the ATO.</w:t>
+      </w:r>
+    </w:p>
+    <w:p>
+      <w:pPr>
+        <w:pStyle w:val="Ingenmellomrom"/>
+        <w:rPr>
+          <w:lang w:val="en-US"/>
+        </w:rPr>
+      </w:pPr>
+    </w:p>
+    <w:p>
+      <w:pPr>
+        <w:pStyle w:val="Ingenmellomrom"/>
+        <w:rPr>
+          <w:lang w:val="en-US"/>
+        </w:rPr>
+      </w:pPr>
+      <w:r>
+        <w:rPr>
+          <w:lang w:val="en-US"/>
+        </w:rPr>
+        <w:lastRenderedPageBreak/>
+        <w:t xml:space="preserve">As part of the guidance given in the AOD, JFACC will allocate sorties in various categories, and decide how much effort should be given to CAS, Air Interdiction, Strikes, OCA and DCA. </w:t>
+      </w:r>
+      <w:r>
+        <w:rPr>
+          <w:lang w:val="en-US"/>
+        </w:rPr>
+        <w:t xml:space="preserve"> These decisions will have an impact on the mission, for example if one decides to not do DCA, then there is a chance for enemy aircraft to attack friendly aircraft as they are not protected. Or if one decides to only do DCA and OCA going after the </w:t>
+      </w:r>
+      <w:r>
+        <w:rPr>
+          <w:lang w:val="en-US"/>
+        </w:rPr>
+        <w:t>enemy’s</w:t>
+      </w:r>
+      <w:r>
+        <w:rPr>
+          <w:lang w:val="en-US"/>
+        </w:rPr>
+        <w:t xml:space="preserve"> Air Forces, then the ground forces may suffer heavy losses as they are not getting any support from the Air Component.</w:t>
+      </w:r>
+    </w:p>
+    <w:p>
+      <w:pPr>
+        <w:pStyle w:val="Ingenmellomrom"/>
+        <w:rPr>
+          <w:lang w:val="en-US"/>
+        </w:rPr>
+      </w:pPr>
+    </w:p>
+    <w:p>
+      <w:pPr>
+        <w:pStyle w:val="Ingenmellomrom"/>
+        <w:rPr>
+          <w:lang w:val="en-US"/>
+        </w:rPr>
+      </w:pPr>
+      <w:r>
+        <w:rPr>
+          <w:lang w:val="en-US"/>
+        </w:rPr>
+        <w:t xml:space="preserve">JFACC can also provide guidance on intelligence collection efforts to support future operations. For example by collecting intelligence on enemy radars in </w:t>
+      </w:r>
       <w:proofErr w:type="gramStart"/>
       <w:r>
         <w:rPr>
           <w:lang w:val="en-US"/>
         </w:rPr>
-        <w:t>responsibility execute</w:t>
+        <w:t>a</w:t>
       </w:r>
       <w:proofErr w:type="gramEnd"/>
       <w:r>
         <w:rPr>
           <w:lang w:val="en-US"/>
         </w:rPr>
-        <w:t xml:space="preserve"> these targets on the ATO.</w:t>
-      </w:r>
-    </w:p>
-    <w:p>
-      <w:pPr>
-        <w:pStyle w:val="Ingenmellomrom"/>
-        <w:rPr>
-          <w:lang w:val="en-US"/>
-        </w:rPr>
-      </w:pPr>
-    </w:p>
-    <w:p>
-      <w:pPr>
-        <w:pStyle w:val="Ingenmellomrom"/>
-        <w:rPr>
-          <w:lang w:val="en-US"/>
-        </w:rPr>
-      </w:pPr>
-      <w:r>
-        <w:rPr>
-          <w:lang w:val="en-US"/>
-        </w:rPr>
-        <w:t xml:space="preserve">As part of the guidance given in the AOD, JFACC will allocate sorties in various categories, and decide how much effort should be given to CAS, Air Interdiction, Strikes, OCA and DCA. </w:t>
-      </w:r>
-      <w:r>
-        <w:rPr>
-          <w:lang w:val="en-US"/>
-        </w:rPr>
-        <w:t xml:space="preserve"> </w:t>
-      </w:r>
-      <w:r>
-        <w:rPr>
-          <w:lang w:val="en-US"/>
-        </w:rPr>
-        <w:lastRenderedPageBreak/>
-        <w:t xml:space="preserve">These decisions will have an impact on the mission, for example if one decides to not do DCA, then there is a chance for enemy aircraft to attack friendly aircraft as they are not protected. Or if one decides to only do DCA and OCA going after the </w:t>
-      </w:r>
-      <w:proofErr w:type="spellStart"/>
-      <w:r>
-        <w:rPr>
-          <w:lang w:val="en-US"/>
-        </w:rPr>
-        <w:t>enemys</w:t>
-      </w:r>
-      <w:proofErr w:type="spellEnd"/>
-      <w:r>
-        <w:rPr>
-          <w:lang w:val="en-US"/>
-        </w:rPr>
-        <w:t xml:space="preserve"> Air Forces, then the ground forces may suffer heavy losses as they are not getting any support from the Air Component.</w:t>
-      </w:r>
-    </w:p>
-    <w:p>
-      <w:pPr>
-        <w:pStyle w:val="Ingenmellomrom"/>
-        <w:rPr>
-          <w:lang w:val="en-US"/>
-        </w:rPr>
-      </w:pPr>
-    </w:p>
-    <w:p>
-      <w:pPr>
-        <w:pStyle w:val="Ingenmellomrom"/>
-        <w:rPr>
-          <w:lang w:val="en-US"/>
-        </w:rPr>
-      </w:pPr>
-      <w:r>
-        <w:rPr>
-          <w:lang w:val="en-US"/>
-        </w:rPr>
-        <w:t xml:space="preserve">JFACC can also provide guidance on intelligence collection efforts to support future operations. For example by collecting intelligence on enemy radars in </w:t>
-      </w:r>
-      <w:proofErr w:type="gramStart"/>
-      <w:r>
-        <w:rPr>
-          <w:lang w:val="en-US"/>
-        </w:rPr>
-        <w:t>a</w:t>
-      </w:r>
-      <w:proofErr w:type="gramEnd"/>
-      <w:r>
-        <w:rPr>
-          <w:lang w:val="en-US"/>
-        </w:rPr>
         <w:t xml:space="preserve"> area in order to support a future operation against a target in that region. </w:t>
       </w:r>
     </w:p>
@@ -476,14 +476,12 @@
         </w:rPr>
         <w:t xml:space="preserve">JFACC will be provided with a draft Joint Air Operations Plan (JAOP) which gives the detailed outline of the air </w:t>
       </w:r>
-      <w:proofErr w:type="gramStart"/>
-      <w:r>
-        <w:rPr>
-          <w:lang w:val="en-US"/>
-        </w:rPr>
-        <w:t>campaign,</w:t>
-      </w:r>
-      <w:proofErr w:type="gramEnd"/>
+      <w:r>
+        <w:rPr>
+          <w:lang w:val="en-US"/>
+        </w:rPr>
+        <w:t>campaign</w:t>
+      </w:r>
       <w:r>
         <w:rPr>
           <w:lang w:val="en-US"/>
@@ -700,14 +698,12 @@
         </w:rPr>
         <w:t xml:space="preserve">In collaboration with VIS, publish the Time Sensitive Target (TST) matrix for the </w:t>
       </w:r>
-      <w:proofErr w:type="spellStart"/>
-      <w:r>
-        <w:rPr>
-          <w:lang w:val="en-US"/>
-        </w:rPr>
-        <w:t>comping</w:t>
-      </w:r>
-      <w:proofErr w:type="spellEnd"/>
+      <w:r>
+        <w:rPr>
+          <w:lang w:val="en-US"/>
+        </w:rPr>
+        <w:t>coming</w:t>
+      </w:r>
       <w:r>
         <w:rPr>
           <w:lang w:val="en-US"/>
@@ -1041,30 +1037,26 @@
         <w:rPr>
           <w:lang w:val="en-US"/>
         </w:rPr>
-        <w:t xml:space="preserve">Air Operations Directive (including where Patriot Air </w:t>
-      </w:r>
-      <w:proofErr w:type="spellStart"/>
-      <w:r>
-        <w:rPr>
-          <w:lang w:val="en-US"/>
-        </w:rPr>
-        <w:t>Defence</w:t>
-      </w:r>
-      <w:proofErr w:type="spellEnd"/>
-      <w:r>
-        <w:rPr>
-          <w:lang w:val="en-US"/>
-        </w:rPr>
-        <w:t xml:space="preserve"> </w:t>
-      </w:r>
-      <w:proofErr w:type="spellStart"/>
-      <w:r>
-        <w:rPr>
-          <w:lang w:val="en-US"/>
-        </w:rPr>
-        <w:t>batt</w:t>
-      </w:r>
-      <w:proofErr w:type="spellEnd"/>
+        <w:t>Air Operations Directive (in</w:t>
+      </w:r>
+      <w:r>
+        <w:rPr>
+          <w:lang w:val="en-US"/>
+        </w:rPr>
+        <w:t>cluding where Patriot Air Defens</w:t>
+      </w:r>
+      <w:r>
+        <w:rPr>
+          <w:lang w:val="en-US"/>
+        </w:rPr>
+        <w:t>e batt</w:t>
+      </w:r>
+      <w:r>
+        <w:rPr>
+          <w:lang w:val="en-US"/>
+        </w:rPr>
+        <w:t>eries</w:t>
+      </w:r>
       <w:r>
         <w:rPr>
           <w:lang w:val="en-US"/>
@@ -1099,6 +1091,7 @@
         <w:rPr>
           <w:lang w:val="en-US"/>
         </w:rPr>
+        <w:lastRenderedPageBreak/>
         <w:t>Published before each ATO.</w:t>
       </w:r>
     </w:p>
@@ -1131,16 +1124,14 @@
           <w:lang w:val="en-US"/>
         </w:rPr>
       </w:pPr>
-      <w:proofErr w:type="spellStart"/>
-      <w:r>
-        <w:rPr>
-          <w:lang w:val="en-US"/>
-        </w:rPr>
-        <w:t>Publishe</w:t>
-      </w:r>
-      <w:proofErr w:type="spellEnd"/>
-      <w:r>
-        <w:t xml:space="preserve">d </w:t>
+      <w:r>
+        <w:rPr>
+          <w:lang w:val="en-US"/>
+        </w:rPr>
+        <w:t>Published</w:t>
+      </w:r>
+      <w:r>
+        <w:t xml:space="preserve"> </w:t>
       </w:r>
       <w:proofErr w:type="spellStart"/>
       <w:r>
@@ -1174,7 +1165,6 @@
         <w:rPr>
           <w:lang w:val="en-US"/>
         </w:rPr>
-        <w:lastRenderedPageBreak/>
         <w:t>TST matrix (</w:t>
       </w:r>
       <w:r>
@@ -4422,7 +4412,7 @@
 </file>
 
 <file path=customXml/itemProps1.xml><?xml version="1.0" encoding="utf-8"?>
-<ds:datastoreItem xmlns:ds="http://schemas.openxmlformats.org/officeDocument/2006/customXml" ds:itemID="{D4E90FF4-4FF3-4098-8C2C-271EB9AAC2E3}">
+<ds:datastoreItem xmlns:ds="http://schemas.openxmlformats.org/officeDocument/2006/customXml" ds:itemID="{404050F8-A9B1-4693-AD84-49E4BB5BCD32}">
   <ds:schemaRefs>
     <ds:schemaRef ds:uri="http://schemas.openxmlformats.org/officeDocument/2006/bibliography"/>
   </ds:schemaRefs>

</xml_diff>